<commit_message>
Modelagem, banco e api
</commit_message>
<xml_diff>
--- a/documentação/Documentação do Projeto.docx
+++ b/documentação/Documentação do Projeto.docx
@@ -225,24 +225,64 @@
           <w:sz w:val="24"/>
           <w:szCs w:val="24"/>
         </w:rPr>
-        <w:t>1.Criar site com todas as dicas usando Java Script, CSS e HTML usando tudo oque aprendemos.</w:t>
-      </w:r>
-    </w:p>
-    <w:p>
-      <w:pPr>
-        <w:rPr>
-          <w:rFonts w:ascii="Arial" w:hAnsi="Arial" w:cs="Arial"/>
-          <w:sz w:val="24"/>
-          <w:szCs w:val="24"/>
-        </w:rPr>
-      </w:pPr>
-      <w:r>
-        <w:rPr>
-          <w:rFonts w:ascii="Arial" w:hAnsi="Arial" w:cs="Arial"/>
-          <w:sz w:val="24"/>
-          <w:szCs w:val="24"/>
-        </w:rPr>
-        <w:t>2.Criar Banco de dados e modelagem lógica.</w:t>
+        <w:t>1.Criar sit</w:t>
+      </w:r>
+      <w:r>
+        <w:rPr>
+          <w:rFonts w:ascii="Arial" w:hAnsi="Arial" w:cs="Arial"/>
+          <w:sz w:val="24"/>
+          <w:szCs w:val="24"/>
+        </w:rPr>
+        <w:t>e utilizando funções, variáveis, operações matemáticas, vetores, condicionais e repetições com as linguagens</w:t>
+      </w:r>
+      <w:r>
+        <w:rPr>
+          <w:rFonts w:ascii="Arial" w:hAnsi="Arial" w:cs="Arial"/>
+          <w:sz w:val="24"/>
+          <w:szCs w:val="24"/>
+        </w:rPr>
+        <w:t xml:space="preserve"> Java Script, CSS e HTML.</w:t>
+      </w:r>
+    </w:p>
+    <w:p>
+      <w:pPr>
+        <w:rPr>
+          <w:rFonts w:ascii="Arial" w:hAnsi="Arial" w:cs="Arial"/>
+          <w:sz w:val="24"/>
+          <w:szCs w:val="24"/>
+        </w:rPr>
+      </w:pPr>
+      <w:r>
+        <w:rPr>
+          <w:rFonts w:ascii="Arial" w:hAnsi="Arial" w:cs="Arial"/>
+          <w:sz w:val="24"/>
+          <w:szCs w:val="24"/>
+        </w:rPr>
+        <w:t>2.Criar Banco de dados e modelagem lógica</w:t>
+      </w:r>
+      <w:r>
+        <w:rPr>
+          <w:rFonts w:ascii="Arial" w:hAnsi="Arial" w:cs="Arial"/>
+          <w:sz w:val="24"/>
+          <w:szCs w:val="24"/>
+        </w:rPr>
+        <w:t xml:space="preserve"> 1-1 e 1-N</w:t>
+      </w:r>
+      <w:r>
+        <w:rPr>
+          <w:rFonts w:ascii="Arial" w:hAnsi="Arial" w:cs="Arial"/>
+          <w:sz w:val="24"/>
+          <w:szCs w:val="24"/>
+        </w:rPr>
+        <w:t>.</w:t>
+      </w:r>
+      <w:r>
+        <w:rPr>
+          <w:rFonts w:ascii="Arial" w:hAnsi="Arial" w:cs="Arial"/>
+          <w:sz w:val="24"/>
+          <w:szCs w:val="24"/>
+        </w:rPr>
+        <w:t xml:space="preserve"> </w:t>
       </w:r>
     </w:p>
     <w:p>
@@ -267,7 +307,109 @@
           <w:sz w:val="24"/>
           <w:szCs w:val="24"/>
         </w:rPr>
-        <w:t xml:space="preserve">Mética aplicada aos dados </w:t>
+        <w:t>Mét</w:t>
+      </w:r>
+      <w:r>
+        <w:rPr>
+          <w:rFonts w:ascii="Arial" w:hAnsi="Arial" w:cs="Arial"/>
+          <w:sz w:val="24"/>
+          <w:szCs w:val="24"/>
+        </w:rPr>
+        <w:t>r</w:t>
+      </w:r>
+      <w:r>
+        <w:rPr>
+          <w:rFonts w:ascii="Arial" w:hAnsi="Arial" w:cs="Arial"/>
+          <w:sz w:val="24"/>
+          <w:szCs w:val="24"/>
+        </w:rPr>
+        <w:t>ica aplicada aos dados</w:t>
+      </w:r>
+      <w:r>
+        <w:rPr>
+          <w:rFonts w:ascii="Arial" w:hAnsi="Arial" w:cs="Arial"/>
+          <w:sz w:val="24"/>
+          <w:szCs w:val="24"/>
+        </w:rPr>
+        <w:t>.</w:t>
+      </w:r>
+      <w:r>
+        <w:rPr>
+          <w:rFonts w:ascii="Arial" w:hAnsi="Arial" w:cs="Arial"/>
+          <w:sz w:val="24"/>
+          <w:szCs w:val="24"/>
+        </w:rPr>
+        <w:t xml:space="preserve"> </w:t>
+      </w:r>
+    </w:p>
+    <w:p>
+      <w:pPr>
+        <w:rPr>
+          <w:rFonts w:ascii="Arial" w:hAnsi="Arial" w:cs="Arial"/>
+          <w:sz w:val="24"/>
+          <w:szCs w:val="24"/>
+        </w:rPr>
+      </w:pPr>
+      <w:r>
+        <w:rPr>
+          <w:rFonts w:ascii="Arial" w:hAnsi="Arial" w:cs="Arial"/>
+          <w:sz w:val="24"/>
+          <w:szCs w:val="24"/>
+        </w:rPr>
+        <w:t xml:space="preserve">4.Planejamento no </w:t>
+      </w:r>
+      <w:proofErr w:type="spellStart"/>
+      <w:r>
+        <w:rPr>
+          <w:rFonts w:ascii="Arial" w:hAnsi="Arial" w:cs="Arial"/>
+          <w:sz w:val="24"/>
+          <w:szCs w:val="24"/>
+        </w:rPr>
+        <w:t>Trello</w:t>
+      </w:r>
+      <w:proofErr w:type="spellEnd"/>
+      <w:r>
+        <w:rPr>
+          <w:rFonts w:ascii="Arial" w:hAnsi="Arial" w:cs="Arial"/>
+          <w:sz w:val="24"/>
+          <w:szCs w:val="24"/>
+        </w:rPr>
+        <w:t>.</w:t>
+      </w:r>
+    </w:p>
+    <w:p>
+      <w:pPr>
+        <w:rPr>
+          <w:rFonts w:ascii="Arial" w:hAnsi="Arial" w:cs="Arial"/>
+          <w:sz w:val="24"/>
+          <w:szCs w:val="24"/>
+        </w:rPr>
+      </w:pPr>
+      <w:r>
+        <w:rPr>
+          <w:rFonts w:ascii="Arial" w:hAnsi="Arial" w:cs="Arial"/>
+          <w:sz w:val="24"/>
+          <w:szCs w:val="24"/>
+        </w:rPr>
+        <w:t xml:space="preserve">5.projeto no </w:t>
+      </w:r>
+      <w:proofErr w:type="spellStart"/>
+      <w:r>
+        <w:rPr>
+          <w:rFonts w:ascii="Arial" w:hAnsi="Arial" w:cs="Arial"/>
+          <w:sz w:val="24"/>
+          <w:szCs w:val="24"/>
+        </w:rPr>
+        <w:t>Git</w:t>
+      </w:r>
+      <w:proofErr w:type="spellEnd"/>
+      <w:r>
+        <w:rPr>
+          <w:rFonts w:ascii="Arial" w:hAnsi="Arial" w:cs="Arial"/>
+          <w:sz w:val="24"/>
+          <w:szCs w:val="24"/>
+        </w:rPr>
+        <w:t xml:space="preserve"> Hub.</w:t>
       </w:r>
     </w:p>
     <w:p>
@@ -494,6 +636,7 @@
           <w:sz w:val="24"/>
           <w:szCs w:val="24"/>
         </w:rPr>
+        <w:lastRenderedPageBreak/>
         <w:t>Entrega da calculadora final;</w:t>
       </w:r>
     </w:p>
@@ -635,23 +778,6 @@
           <w:sz w:val="24"/>
           <w:szCs w:val="24"/>
         </w:rPr>
-        <w:t>Equipe Envolvida:</w:t>
-      </w:r>
-    </w:p>
-    <w:p>
-      <w:pPr>
-        <w:rPr>
-          <w:rFonts w:ascii="Arial" w:hAnsi="Arial" w:cs="Arial"/>
-          <w:sz w:val="24"/>
-          <w:szCs w:val="24"/>
-        </w:rPr>
-      </w:pPr>
-      <w:r>
-        <w:rPr>
-          <w:rFonts w:ascii="Arial" w:hAnsi="Arial" w:cs="Arial"/>
-          <w:sz w:val="24"/>
-          <w:szCs w:val="24"/>
-        </w:rPr>
         <w:t>Apenas um Aluno por projeto;</w:t>
       </w:r>
     </w:p>
@@ -685,6 +811,15 @@
       <w:pPr>
         <w:rPr>
           <w:rFonts w:ascii="Arial" w:hAnsi="Arial" w:cs="Arial"/>
+          <w:sz w:val="24"/>
+          <w:szCs w:val="24"/>
+        </w:rPr>
+      </w:pPr>
+    </w:p>
+    <w:p>
+      <w:pPr>
+        <w:rPr>
+          <w:rFonts w:ascii="Arial" w:hAnsi="Arial" w:cs="Arial"/>
           <w:b/>
           <w:bCs/>
           <w:sz w:val="24"/>
@@ -1058,7 +1193,6 @@
           <w:sz w:val="24"/>
           <w:szCs w:val="24"/>
         </w:rPr>
-        <w:lastRenderedPageBreak/>
         <w:t>Qual foi a maior superação na realização desse desafio?</w:t>
       </w:r>
     </w:p>
@@ -1286,6 +1420,34 @@
     </w:sectPr>
   </w:body>
 </w:document>
+</file>
+
+<file path=word/numbering.xml><?xml version="1.0" encoding="utf-8"?>
+<w:numbering xmlns:wpc="http://schemas.microsoft.com/office/word/2010/wordprocessingCanvas" xmlns:cx="http://schemas.microsoft.com/office/drawing/2014/chartex" xmlns:cx1="http://schemas.microsoft.com/office/drawing/2015/9/8/chartex" xmlns:cx2="http://schemas.microsoft.com/office/drawing/2015/10/21/chartex" xmlns:cx3="http://schemas.microsoft.com/office/drawing/2016/5/9/chartex" xmlns:cx4="http://schemas.microsoft.com/office/drawing/2016/5/10/chartex" xmlns:cx5="http://schemas.microsoft.com/office/drawing/2016/5/11/chartex" xmlns:cx6="http://schemas.microsoft.com/office/drawing/2016/5/12/chartex" xmlns:cx7="http://schemas.microsoft.com/office/drawing/2016/5/13/chartex" xmlns:cx8="http://schemas.microsoft.com/office/drawing/2016/5/14/chartex" xmlns:mc="http://schemas.openxmlformats.org/markup-compatibility/2006" xmlns:aink="http://schemas.microsoft.com/office/drawing/2016/ink" xmlns:am3d="http://schemas.microsoft.com/office/drawing/2017/model3d" xmlns:o="urn:schemas-microsoft-com:office:office" xmlns:r="http://schemas.openxmlformats.org/officeDocument/2006/relationships" xmlns:m="http://schemas.openxmlformats.org/officeDocument/2006/math" xmlns:v="urn:schemas-microsoft-com:vml" xmlns:wp14="http://schemas.microsoft.com/office/word/2010/wordprocessingDrawing" xmlns:wp="http://schemas.openxmlformats.org/drawingml/2006/wordprocessingDrawing" xmlns:w10="urn:schemas-microsoft-com:office:word" xmlns:w="http://schemas.openxmlformats.org/wordprocessingml/2006/main" xmlns:w14="http://schemas.microsoft.com/office/word/2010/wordml" xmlns:w15="http://schemas.microsoft.com/office/word/2012/wordml" xmlns:w16cex="http://schemas.microsoft.com/office/word/2018/wordml/cex" xmlns:w16cid="http://schemas.microsoft.com/office/word/2016/wordml/cid" xmlns:w16="http://schemas.microsoft.com/office/word/2018/wordml" xmlns:w16sdtdh="http://schemas.microsoft.com/office/word/2020/wordml/sdtdatahash" xmlns:w16se="http://schemas.microsoft.com/office/word/2015/wordml/symex" xmlns:wpg="http://schemas.microsoft.com/office/word/2010/wordprocessingGroup" xmlns:wpi="http://schemas.microsoft.com/office/word/2010/wordprocessingInk" xmlns:wne="http://schemas.microsoft.com/office/word/2006/wordml" xmlns:wps="http://schemas.microsoft.com/office/word/2010/wordprocessingShape" mc:Ignorable="w14 w15 w16se w16cid w16 w16cex w16sdtdh wp14">
+  <w:abstractNum w:abstractNumId="0" w15:restartNumberingAfterBreak="0">
+    <w:nsid w:val="EEFF5B9B"/>
+    <w:multiLevelType w:val="singleLevel"/>
+    <w:tmpl w:val="EEFF5B9B"/>
+    <w:lvl w:ilvl="0">
+      <w:start w:val="1"/>
+      <w:numFmt w:val="bullet"/>
+      <w:lvlText w:val=""/>
+      <w:lvlJc w:val="left"/>
+      <w:pPr>
+        <w:tabs>
+          <w:tab w:val="left" w:pos="420"/>
+        </w:tabs>
+        <w:ind w:left="420" w:hanging="420"/>
+      </w:pPr>
+      <w:rPr>
+        <w:rFonts w:ascii="Wingdings" w:hAnsi="Wingdings" w:hint="default"/>
+      </w:rPr>
+    </w:lvl>
+  </w:abstractNum>
+  <w:num w:numId="1">
+    <w:abstractNumId w:val="0"/>
+  </w:num>
+</w:numbering>
 </file>
 
 <file path=word/styles.xml><?xml version="1.0" encoding="utf-8"?>

</xml_diff>